<commit_message>
Inclusão dos casos de uso 46, 47 e 48
</commit_message>
<xml_diff>
--- a/4.3 Caso de Uso - UC-42 Consultar produto.docx
+++ b/4.3 Caso de Uso - UC-42 Consultar produto.docx
@@ -328,9 +328,13 @@
           <w:p>
             <w:pPr>
               <w:pStyle w:val="Cabealho"/>
+              <w:numPr>
+                <w:ilvl w:val="0"/>
+                <w:numId w:val="15"/>
+              </w:numPr>
+              <w:ind w:left="360"/>
               <w:rPr>
                 <w:rFonts w:ascii="Tahoma" w:hAnsi="Tahoma" w:cs="Tahoma"/>
-                <w:color w:val="000000" w:themeColor="text1"/>
                 <w:sz w:val="20"/>
                 <w:szCs w:val="20"/>
               </w:rPr>
@@ -338,11 +342,28 @@
             <w:r>
               <w:rPr>
                 <w:rFonts w:ascii="Tahoma" w:hAnsi="Tahoma" w:cs="Tahoma"/>
-                <w:color w:val="000000" w:themeColor="text1"/>
-                <w:sz w:val="20"/>
-                <w:szCs w:val="20"/>
-              </w:rPr>
-              <w:t>Não se aplica.</w:t>
+                <w:sz w:val="20"/>
+                <w:szCs w:val="20"/>
+              </w:rPr>
+              <w:t xml:space="preserve">O sistema deve ter um ou mais </w:t>
+            </w:r>
+            <w:r>
+              <w:rPr>
+                <w:rFonts w:ascii="Tahoma" w:hAnsi="Tahoma" w:cs="Tahoma"/>
+                <w:sz w:val="20"/>
+                <w:szCs w:val="20"/>
+              </w:rPr>
+              <w:t>produtos</w:t>
+            </w:r>
+            <w:bookmarkStart w:id="0" w:name="_GoBack"/>
+            <w:bookmarkEnd w:id="0"/>
+            <w:r>
+              <w:rPr>
+                <w:rFonts w:ascii="Tahoma" w:hAnsi="Tahoma" w:cs="Tahoma"/>
+                <w:sz w:val="20"/>
+                <w:szCs w:val="20"/>
+              </w:rPr>
+              <w:t xml:space="preserve"> cadastrados.</w:t>
             </w:r>
           </w:p>
           <w:p>
@@ -453,7 +474,16 @@
                 <w:sz w:val="20"/>
                 <w:szCs w:val="20"/>
               </w:rPr>
-              <w:t xml:space="preserve">Gestor seleciona o menu Cliente </w:t>
+              <w:t>Gestor seleciona o menu Produto</w:t>
+            </w:r>
+            <w:r>
+              <w:rPr>
+                <w:rFonts w:ascii="Tahoma" w:hAnsi="Tahoma" w:cs="Tahoma"/>
+                <w:color w:val="000000" w:themeColor="text1"/>
+                <w:sz w:val="20"/>
+                <w:szCs w:val="20"/>
+              </w:rPr>
+              <w:t xml:space="preserve"> </w:t>
             </w:r>
             <w:r>
               <w:rPr>
@@ -1354,8 +1384,6 @@
           <w:szCs w:val="20"/>
         </w:rPr>
       </w:pPr>
-      <w:bookmarkStart w:id="0" w:name="_GoBack"/>
-      <w:bookmarkEnd w:id="0"/>
     </w:p>
     <w:p>
       <w:pPr>
@@ -4805,7 +4833,6 @@
     <w:name w:val="Cabeçalho Char"/>
     <w:basedOn w:val="Fontepargpadro"/>
     <w:link w:val="Cabealho"/>
-    <w:uiPriority w:val="99"/>
     <w:rsid w:val="009E649F"/>
   </w:style>
   <w:style w:type="paragraph" w:styleId="Rodap">

</xml_diff>

<commit_message>
Correções e ajustes no layout. Inclusão de novas informações na "pós-condição" e "pré-condição" de alguns casos de uso.
</commit_message>
<xml_diff>
--- a/4.3 Caso de Uso - UC-42 Consultar produto.docx
+++ b/4.3 Caso de Uso - UC-42 Consultar produto.docx
@@ -1451,24 +1451,10 @@
                 <w:bCs/>
                 <w:color w:val="000000" w:themeColor="text1"/>
               </w:rPr>
-              <w:t xml:space="preserve">Sistema exibe os </w:t>
-            </w:r>
-            <w:r>
-              <w:rPr>
-                <w:rFonts w:ascii="Arial" w:hAnsi="Arial" w:cs="Arial"/>
-                <w:bCs/>
-                <w:color w:val="000000" w:themeColor="text1"/>
-              </w:rPr>
-              <w:t>produtos</w:t>
-            </w:r>
-            <w:r>
-              <w:rPr>
-                <w:rFonts w:ascii="Arial" w:hAnsi="Arial" w:cs="Arial"/>
-                <w:bCs/>
-                <w:color w:val="000000" w:themeColor="text1"/>
-              </w:rPr>
-              <w:t xml:space="preserve"> que correspondem à pesquisa.</w:t>
-            </w:r>
+              <w:t>Sistema exibe os produtos cadastrados no banco de dados que correspondem ao filtro da pesquisa realizada.</w:t>
+            </w:r>
+            <w:bookmarkStart w:id="0" w:name="_GoBack"/>
+            <w:bookmarkEnd w:id="0"/>
           </w:p>
           <w:p>
             <w:pPr>
@@ -2363,10 +2349,16 @@
             <w:rPr>
               <w:rFonts w:ascii="Arial" w:hAnsi="Arial" w:cs="Arial"/>
             </w:rPr>
-            <w:t xml:space="preserve"> Machines</w:t>
+            <w:t xml:space="preserve"> </w:t>
           </w:r>
-          <w:bookmarkStart w:id="0" w:name="_GoBack"/>
-          <w:bookmarkEnd w:id="0"/>
+          <w:proofErr w:type="spellStart"/>
+          <w:r>
+            <w:rPr>
+              <w:rFonts w:ascii="Arial" w:hAnsi="Arial" w:cs="Arial"/>
+            </w:rPr>
+            <w:t>Machines</w:t>
+          </w:r>
+          <w:proofErr w:type="spellEnd"/>
         </w:p>
       </w:tc>
     </w:tr>

</xml_diff>